<commit_message>
Problem 2, 3 and 4 in progress
</commit_message>
<xml_diff>
--- a/code/Midterm.docx
+++ b/code/Midterm.docx
@@ -29,7 +29,7 @@
         <w:pStyle w:val="Date"/>
       </w:pPr>
       <w:r>
-        <w:t xml:space="preserve">2023-05-07</w:t>
+        <w:t xml:space="preserve">2023-05-10</w:t>
       </w:r>
     </w:p>
     <w:bookmarkStart w:id="20" w:name="problem-1"/>
@@ -93,7 +93,35 @@
         </w:numPr>
       </w:pPr>
       <w:r>
-        <w:t xml:space="preserve">Ho = the mean phosphorus content of the soil before and after the fire is not significantly different. Ha =</w:t>
+        <w:t xml:space="preserve">Because the p-value is less than 0.05, we can reject the null hypothesis that there is no difference in phosphorus content between the burned and unburned sites.</w:t>
+      </w:r>
+    </w:p>
+    <w:p>
+      <w:pPr>
+        <w:numPr>
+          <w:ilvl w:val="0"/>
+          <w:numId w:val="1001"/>
+        </w:numPr>
+      </w:pPr>
+      <w:r>
+        <w:t xml:space="preserve">Ho = the mean phosphorus content of the soil before and after the fire is not significantly different.</w:t>
+      </w:r>
+      <w:r>
+        <w:t xml:space="preserve"> </w:t>
+      </w:r>
+      <w:r>
+        <w:t xml:space="preserve">Ha = the mean phosphorus content of the soil is unchanged before and after the fires.</w:t>
+      </w:r>
+    </w:p>
+    <w:p>
+      <w:pPr>
+        <w:numPr>
+          <w:ilvl w:val="0"/>
+          <w:numId w:val="1001"/>
+        </w:numPr>
+      </w:pPr>
+      <w:r>
+        <w:t xml:space="preserve">I would preform a t-test to compare the mean phosphorus content of the soil before and after the fire in each survey site.</w:t>
       </w:r>
     </w:p>
     <w:bookmarkEnd w:id="20"/>
@@ -187,7 +215,7 @@
               <a:graphicData uri="http://schemas.openxmlformats.org/drawingml/2006/picture">
                 <pic:pic>
                   <pic:nvPicPr>
-                    <pic:cNvPr descr="Midterm_files/figure-docx/unnamed-chunk-3-1.png" id="23" name="Picture"/>
+                    <pic:cNvPr descr="Midterm_files/figure-docx/unnamed-chunk-5-1.png" id="23" name="Picture"/>
                     <pic:cNvPicPr>
                       <a:picLocks noChangeArrowheads="1" noChangeAspect="1"/>
                     </pic:cNvPicPr>
@@ -221,6 +249,184 @@
       </w:r>
     </w:p>
     <w:bookmarkEnd w:id="24"/>
+    <w:bookmarkStart w:id="31" w:name="problem-3"/>
+    <w:p>
+      <w:pPr>
+        <w:pStyle w:val="Heading2"/>
+      </w:pPr>
+      <w:r>
+        <w:t xml:space="preserve">Problem 3</w:t>
+      </w:r>
+    </w:p>
+    <w:p>
+      <w:pPr>
+        <w:pStyle w:val="SourceCode"/>
+      </w:pPr>
+      <w:r>
+        <w:rPr>
+          <w:rStyle w:val="VerbatimChar"/>
+        </w:rPr>
+        <w:t xml:space="preserve">## Warning: Removed 406 rows containing missing values (`geom_point()`).</w:t>
+      </w:r>
+    </w:p>
+    <w:p>
+      <w:pPr>
+        <w:pStyle w:val="FirstParagraph"/>
+      </w:pPr>
+      <w:r>
+        <w:drawing>
+          <wp:inline>
+            <wp:extent cx="5334000" cy="4267200"/>
+            <wp:effectExtent b="0" l="0" r="0" t="0"/>
+            <wp:docPr descr="" title="" id="26" name="Picture"/>
+            <a:graphic>
+              <a:graphicData uri="http://schemas.openxmlformats.org/drawingml/2006/picture">
+                <pic:pic>
+                  <pic:nvPicPr>
+                    <pic:cNvPr descr="Midterm_files/figure-docx/unnamed-chunk-9-1.png" id="27" name="Picture"/>
+                    <pic:cNvPicPr>
+                      <a:picLocks noChangeArrowheads="1" noChangeAspect="1"/>
+                    </pic:cNvPicPr>
+                  </pic:nvPicPr>
+                  <pic:blipFill>
+                    <a:blip r:embed="rId25"/>
+                    <a:stretch>
+                      <a:fillRect/>
+                    </a:stretch>
+                  </pic:blipFill>
+                  <pic:spPr bwMode="auto">
+                    <a:xfrm>
+                      <a:off x="0" y="0"/>
+                      <a:ext cx="5334000" cy="4267200"/>
+                    </a:xfrm>
+                    <a:prstGeom prst="rect">
+                      <a:avLst/>
+                    </a:prstGeom>
+                    <a:noFill/>
+                    <a:ln w="9525">
+                      <a:noFill/>
+                      <a:headEnd/>
+                      <a:tailEnd/>
+                    </a:ln>
+                  </pic:spPr>
+                </pic:pic>
+              </a:graphicData>
+            </a:graphic>
+          </wp:inline>
+        </w:drawing>
+      </w:r>
+    </w:p>
+    <w:p>
+      <w:pPr>
+        <w:numPr>
+          <w:ilvl w:val="0"/>
+          <w:numId w:val="1003"/>
+        </w:numPr>
+      </w:pPr>
+      <w:r>
+        <w:drawing>
+          <wp:inline>
+            <wp:extent cx="5334000" cy="4267200"/>
+            <wp:effectExtent b="0" l="0" r="0" t="0"/>
+            <wp:docPr descr="" title="" id="29" name="Picture"/>
+            <a:graphic>
+              <a:graphicData uri="http://schemas.openxmlformats.org/drawingml/2006/picture">
+                <pic:pic>
+                  <pic:nvPicPr>
+                    <pic:cNvPr descr="Midterm_files/figure-docx/unnamed-chunk-10-1.png" id="30" name="Picture"/>
+                    <pic:cNvPicPr>
+                      <a:picLocks noChangeArrowheads="1" noChangeAspect="1"/>
+                    </pic:cNvPicPr>
+                  </pic:nvPicPr>
+                  <pic:blipFill>
+                    <a:blip r:embed="rId28"/>
+                    <a:stretch>
+                      <a:fillRect/>
+                    </a:stretch>
+                  </pic:blipFill>
+                  <pic:spPr bwMode="auto">
+                    <a:xfrm>
+                      <a:off x="0" y="0"/>
+                      <a:ext cx="5334000" cy="4267200"/>
+                    </a:xfrm>
+                    <a:prstGeom prst="rect">
+                      <a:avLst/>
+                    </a:prstGeom>
+                    <a:noFill/>
+                    <a:ln w="9525">
+                      <a:noFill/>
+                      <a:headEnd/>
+                      <a:tailEnd/>
+                    </a:ln>
+                  </pic:spPr>
+                </pic:pic>
+              </a:graphicData>
+            </a:graphic>
+          </wp:inline>
+        </w:drawing>
+      </w:r>
+    </w:p>
+    <w:bookmarkEnd w:id="31"/>
+    <w:bookmarkStart w:id="35" w:name="problem-4"/>
+    <w:p>
+      <w:pPr>
+        <w:pStyle w:val="Heading2"/>
+      </w:pPr>
+      <w:r>
+        <w:t xml:space="preserve">Problem 4</w:t>
+      </w:r>
+    </w:p>
+    <w:p>
+      <w:pPr>
+        <w:numPr>
+          <w:ilvl w:val="0"/>
+          <w:numId w:val="1004"/>
+        </w:numPr>
+      </w:pPr>
+      <w:r>
+        <w:drawing>
+          <wp:inline>
+            <wp:extent cx="5334000" cy="4267200"/>
+            <wp:effectExtent b="0" l="0" r="0" t="0"/>
+            <wp:docPr descr="" title="" id="33" name="Picture"/>
+            <a:graphic>
+              <a:graphicData uri="http://schemas.openxmlformats.org/drawingml/2006/picture">
+                <pic:pic>
+                  <pic:nvPicPr>
+                    <pic:cNvPr descr="Midterm_files/figure-docx/unnamed-chunk-12-1.png" id="34" name="Picture"/>
+                    <pic:cNvPicPr>
+                      <a:picLocks noChangeArrowheads="1" noChangeAspect="1"/>
+                    </pic:cNvPicPr>
+                  </pic:nvPicPr>
+                  <pic:blipFill>
+                    <a:blip r:embed="rId32"/>
+                    <a:stretch>
+                      <a:fillRect/>
+                    </a:stretch>
+                  </pic:blipFill>
+                  <pic:spPr bwMode="auto">
+                    <a:xfrm>
+                      <a:off x="0" y="0"/>
+                      <a:ext cx="5334000" cy="4267200"/>
+                    </a:xfrm>
+                    <a:prstGeom prst="rect">
+                      <a:avLst/>
+                    </a:prstGeom>
+                    <a:noFill/>
+                    <a:ln w="9525">
+                      <a:noFill/>
+                      <a:headEnd/>
+                      <a:tailEnd/>
+                    </a:ln>
+                  </pic:spPr>
+                </pic:pic>
+              </a:graphicData>
+            </a:graphic>
+          </wp:inline>
+        </w:drawing>
+      </w:r>
+    </w:p>
+    <w:bookmarkEnd w:id="35"/>
     <w:sectPr/>
   </w:body>
 </w:document>
@@ -412,10 +618,185 @@
       </w:pPr>
     </w:lvl>
   </w:abstractNum>
+  <w:abstractNum w:abstractNumId="99712">
+    <w:nsid w:val="A99712"/>
+    <w:multiLevelType w:val="multilevel"/>
+    <w:lvl w:ilvl="0">
+      <w:start w:val="2"/>
+      <w:numFmt w:val="lowerLetter"/>
+      <w:lvlText w:val="%1."/>
+      <w:lvlJc w:val="left"/>
+      <w:pPr>
+        <w:ind w:left="720" w:hanging="480"/>
+      </w:pPr>
+    </w:lvl>
+    <w:lvl w:ilvl="1">
+      <w:start w:val="2"/>
+      <w:numFmt w:val="lowerLetter"/>
+      <w:lvlText w:val="%2."/>
+      <w:lvlJc w:val="left"/>
+      <w:pPr>
+        <w:ind w:left="1440" w:hanging="480"/>
+      </w:pPr>
+    </w:lvl>
+    <w:lvl w:ilvl="2">
+      <w:start w:val="2"/>
+      <w:numFmt w:val="lowerLetter"/>
+      <w:lvlText w:val="%3."/>
+      <w:lvlJc w:val="left"/>
+      <w:pPr>
+        <w:ind w:left="2160" w:hanging="480"/>
+      </w:pPr>
+    </w:lvl>
+    <w:lvl w:ilvl="3">
+      <w:start w:val="2"/>
+      <w:numFmt w:val="lowerLetter"/>
+      <w:lvlText w:val="%4."/>
+      <w:lvlJc w:val="left"/>
+      <w:pPr>
+        <w:ind w:left="2880" w:hanging="480"/>
+      </w:pPr>
+    </w:lvl>
+    <w:lvl w:ilvl="4">
+      <w:start w:val="2"/>
+      <w:numFmt w:val="lowerLetter"/>
+      <w:lvlText w:val="%5."/>
+      <w:lvlJc w:val="left"/>
+      <w:pPr>
+        <w:ind w:left="3600" w:hanging="480"/>
+      </w:pPr>
+    </w:lvl>
+    <w:lvl w:ilvl="5">
+      <w:start w:val="2"/>
+      <w:numFmt w:val="lowerLetter"/>
+      <w:lvlText w:val="%6."/>
+      <w:lvlJc w:val="left"/>
+      <w:pPr>
+        <w:ind w:left="4320" w:hanging="480"/>
+      </w:pPr>
+    </w:lvl>
+    <w:lvl w:ilvl="6">
+      <w:start w:val="2"/>
+      <w:numFmt w:val="lowerLetter"/>
+      <w:lvlText w:val="%7."/>
+      <w:lvlJc w:val="left"/>
+      <w:pPr>
+        <w:ind w:left="5040" w:hanging="480"/>
+      </w:pPr>
+    </w:lvl>
+    <w:lvl w:ilvl="7">
+      <w:start w:val="2"/>
+      <w:numFmt w:val="lowerLetter"/>
+      <w:lvlText w:val="%8."/>
+      <w:lvlJc w:val="left"/>
+      <w:pPr>
+        <w:ind w:left="5760" w:hanging="480"/>
+      </w:pPr>
+    </w:lvl>
+    <w:lvl w:ilvl="8">
+      <w:start w:val="2"/>
+      <w:numFmt w:val="lowerLetter"/>
+      <w:lvlText w:val="%9."/>
+      <w:lvlJc w:val="left"/>
+      <w:pPr>
+        <w:ind w:left="6480" w:hanging="480"/>
+      </w:pPr>
+    </w:lvl>
+  </w:abstractNum>
   <w:num w:numId="1000">
     <w:abstractNumId w:val="990"/>
   </w:num>
   <w:num w:numId="1001">
+    <w:abstractNumId w:val="99711"/>
+    <w:lvlOverride w:ilvl="0">
+      <w:startOverride w:val="1"/>
+    </w:lvlOverride>
+    <w:lvlOverride w:ilvl="1">
+      <w:startOverride w:val="1"/>
+    </w:lvlOverride>
+    <w:lvlOverride w:ilvl="2">
+      <w:startOverride w:val="1"/>
+    </w:lvlOverride>
+    <w:lvlOverride w:ilvl="3">
+      <w:startOverride w:val="1"/>
+    </w:lvlOverride>
+    <w:lvlOverride w:ilvl="4">
+      <w:startOverride w:val="1"/>
+    </w:lvlOverride>
+    <w:lvlOverride w:ilvl="5">
+      <w:startOverride w:val="1"/>
+    </w:lvlOverride>
+    <w:lvlOverride w:ilvl="6">
+      <w:startOverride w:val="1"/>
+    </w:lvlOverride>
+    <w:lvlOverride w:ilvl="7">
+      <w:startOverride w:val="1"/>
+    </w:lvlOverride>
+    <w:lvlOverride w:ilvl="8">
+      <w:startOverride w:val="1"/>
+    </w:lvlOverride>
+  </w:num>
+  <w:num w:numId="1002">
+    <w:abstractNumId w:val="99711"/>
+    <w:lvlOverride w:ilvl="0">
+      <w:startOverride w:val="1"/>
+    </w:lvlOverride>
+    <w:lvlOverride w:ilvl="1">
+      <w:startOverride w:val="1"/>
+    </w:lvlOverride>
+    <w:lvlOverride w:ilvl="2">
+      <w:startOverride w:val="1"/>
+    </w:lvlOverride>
+    <w:lvlOverride w:ilvl="3">
+      <w:startOverride w:val="1"/>
+    </w:lvlOverride>
+    <w:lvlOverride w:ilvl="4">
+      <w:startOverride w:val="1"/>
+    </w:lvlOverride>
+    <w:lvlOverride w:ilvl="5">
+      <w:startOverride w:val="1"/>
+    </w:lvlOverride>
+    <w:lvlOverride w:ilvl="6">
+      <w:startOverride w:val="1"/>
+    </w:lvlOverride>
+    <w:lvlOverride w:ilvl="7">
+      <w:startOverride w:val="1"/>
+    </w:lvlOverride>
+    <w:lvlOverride w:ilvl="8">
+      <w:startOverride w:val="1"/>
+    </w:lvlOverride>
+  </w:num>
+  <w:num w:numId="1003">
+    <w:abstractNumId w:val="99712"/>
+    <w:lvlOverride w:ilvl="0">
+      <w:startOverride w:val="2"/>
+    </w:lvlOverride>
+    <w:lvlOverride w:ilvl="1">
+      <w:startOverride w:val="2"/>
+    </w:lvlOverride>
+    <w:lvlOverride w:ilvl="2">
+      <w:startOverride w:val="2"/>
+    </w:lvlOverride>
+    <w:lvlOverride w:ilvl="3">
+      <w:startOverride w:val="2"/>
+    </w:lvlOverride>
+    <w:lvlOverride w:ilvl="4">
+      <w:startOverride w:val="2"/>
+    </w:lvlOverride>
+    <w:lvlOverride w:ilvl="5">
+      <w:startOverride w:val="2"/>
+    </w:lvlOverride>
+    <w:lvlOverride w:ilvl="6">
+      <w:startOverride w:val="2"/>
+    </w:lvlOverride>
+    <w:lvlOverride w:ilvl="7">
+      <w:startOverride w:val="2"/>
+    </w:lvlOverride>
+    <w:lvlOverride w:ilvl="8">
+      <w:startOverride w:val="2"/>
+    </w:lvlOverride>
+  </w:num>
+  <w:num w:numId="1004">
     <w:abstractNumId w:val="99711"/>
     <w:lvlOverride w:ilvl="0">
       <w:startOverride w:val="1"/>

</xml_diff>